<commit_message>
The importance of interpretability and visualization in machine learning for applications in medicine and health care    (Vellido, 2020)
</commit_message>
<xml_diff>
--- a/Bibliografia /RevistasCientificas_Q1/The importance of interpretability and visualization in machine learning for applications in medicine and health care/The importance of interpretability and visualization in machine learning for applications in medicine and health care.docx
+++ b/Bibliografia /RevistasCientificas_Q1/The importance of interpretability and visualization in machine learning for applications in medicine and health care/The importance of interpretability and visualization in machine learning for applications in medicine and health care.docx
@@ -68,9 +68,8 @@
         <w:autoSpaceDN w:val="0"/>
         <w:adjustRightInd w:val="0"/>
         <w:ind w:left="480" w:hanging="480"/>
-        <w:jc w:val="both"/>
-        <w:rPr>
-          <w:rFonts w:ascii="Calibri" w:hAnsi="Calibri"/>
+        <w:rPr>
+          <w:rFonts w:ascii="Calibri" w:hAnsi="Calibri" w:cs="Times New Roman"/>
           <w:noProof/>
         </w:rPr>
       </w:pPr>
@@ -88,7 +87,7 @@
           <w:rFonts w:ascii="Calibri" w:hAnsi="Calibri" w:cs="Times New Roman"/>
           <w:noProof/>
         </w:rPr>
-        <w:t xml:space="preserve">Vellido, A. (2020). The importance of interpretability and visualization in machine learning for applications in medicine and health care. </w:t>
+        <w:t xml:space="preserve">Reza Soroushmehr, S. M., &amp; Najarian, K. (2016). Transforming big data into computational models for personalized medicine and health care. </w:t>
       </w:r>
       <w:r>
         <w:rPr>
@@ -97,7 +96,7 @@
           <w:iCs/>
           <w:noProof/>
         </w:rPr>
-        <w:t>Neural Computing and Applications</w:t>
+        <w:t>Dialogues in Clinical Neuroscience</w:t>
       </w:r>
       <w:r>
         <w:rPr>
@@ -113,6 +112,58 @@
           <w:iCs/>
           <w:noProof/>
         </w:rPr>
+        <w:t>18</w:t>
+      </w:r>
+      <w:r>
+        <w:rPr>
+          <w:rFonts w:ascii="Calibri" w:hAnsi="Calibri" w:cs="Times New Roman"/>
+          <w:noProof/>
+        </w:rPr>
+        <w:t>(3), 339–343. https://doi.org/10.31887/dcns.2016.18.3/ssoroushmehr</w:t>
+      </w:r>
+    </w:p>
+    <w:p>
+      <w:pPr>
+        <w:widowControl w:val="0"/>
+        <w:autoSpaceDE w:val="0"/>
+        <w:autoSpaceDN w:val="0"/>
+        <w:adjustRightInd w:val="0"/>
+        <w:ind w:left="480" w:hanging="480"/>
+        <w:rPr>
+          <w:rFonts w:ascii="Calibri" w:hAnsi="Calibri"/>
+          <w:noProof/>
+        </w:rPr>
+      </w:pPr>
+      <w:r>
+        <w:rPr>
+          <w:rFonts w:ascii="Calibri" w:hAnsi="Calibri" w:cs="Times New Roman"/>
+          <w:noProof/>
+        </w:rPr>
+        <w:t xml:space="preserve">Vellido, A. (2020). The importance of interpretability and visualization in machine learning for applications in medicine and health care. </w:t>
+      </w:r>
+      <w:r>
+        <w:rPr>
+          <w:rFonts w:ascii="Calibri" w:hAnsi="Calibri" w:cs="Times New Roman"/>
+          <w:i/>
+          <w:iCs/>
+          <w:noProof/>
+        </w:rPr>
+        <w:t>Neural Computing and Applications</w:t>
+      </w:r>
+      <w:r>
+        <w:rPr>
+          <w:rFonts w:ascii="Calibri" w:hAnsi="Calibri" w:cs="Times New Roman"/>
+          <w:noProof/>
+        </w:rPr>
+        <w:t xml:space="preserve">, </w:t>
+      </w:r>
+      <w:r>
+        <w:rPr>
+          <w:rFonts w:ascii="Calibri" w:hAnsi="Calibri" w:cs="Times New Roman"/>
+          <w:i/>
+          <w:iCs/>
+          <w:noProof/>
+        </w:rPr>
         <w:t>32</w:t>
       </w:r>
       <w:r>
@@ -125,6 +176,11 @@
     </w:p>
     <w:p>
       <w:pPr>
+        <w:widowControl w:val="0"/>
+        <w:autoSpaceDE w:val="0"/>
+        <w:autoSpaceDN w:val="0"/>
+        <w:adjustRightInd w:val="0"/>
+        <w:ind w:left="480" w:hanging="480"/>
         <w:jc w:val="both"/>
       </w:pPr>
       <w:r>
@@ -174,49 +230,63 @@
         <w:rPr>
           <w:lang w:val="pt-BR"/>
         </w:rPr>
-        <w:t>Num curto período de tempo, muitas áreas da ciência fizeram uma transição brusca para métodos dependentes de dados. Em algumas este processo foi possibilitado pelos avanços simultâneos na aquisição de dados e pelo desenvolvimento de redes tecnologias de sistemas. Esta nova situação é particularmente clara nas ciências da vida, onde a superabundância de dados desencadeou uma fluxo de novas metodologias de gestão e análise de dados. Isto pode ser visto como um cenário perfeito para a utilização de aprendizagem de máquinas e técnicas de inteligência computacional para resolver problemas em que a análise de dados mais tradicional abordagens podem ter dificuldades. Mas, este cenário também coloca alguns desafios sérios. Um deles é a interpretabilidade de modelos e explicabilidade, especialmente para modelos complexos não lineares.</w:t>
-      </w:r>
-    </w:p>
-    <w:p>
-      <w:pPr>
-        <w:jc w:val="both"/>
-        <w:rPr>
-          <w:lang w:val="pt-BR"/>
-        </w:rPr>
-      </w:pPr>
-    </w:p>
-    <w:p>
-      <w:pPr>
-        <w:jc w:val="both"/>
-        <w:rPr>
-          <w:lang w:val="pt-BR"/>
-        </w:rPr>
-      </w:pPr>
-      <w:r>
-        <w:rPr>
-          <w:lang w:val="pt-BR"/>
-        </w:rPr>
-        <w:t xml:space="preserve">Em algumas áreas tais como medicina e cuidados de saúde, não abordar tal desafio pode limitar seriamente as hipóteses de adopção, na prática real, de sistemas baseados em computador que dependam de aprendizagem de máquinas e métodos de inteligência computacional para análise de dados. Neste documento, </w:t>
+        <w:t xml:space="preserve">Num curto período de tempo, muitas áreas da ciência fizeram uma transição brusca para métodos dependentes de dados. Em algumas este processo foi possibilitado pelos avanços simultâneos na aquisição de dados e pelo desenvolvimento de redes tecnologias de sistemas. Esta nova situação é particularmente clara nas ciências da vida, onde a superabundância de dados desencadeou uma fluxo de novas metodologias de gestão e análise de dados. Isto pode ser visto como um cenário perfeito para a utilização de aprendizagem de máquinas e técnicas de inteligência computacional para resolver problemas em que a análise de dados mais tradicional abordagens podem ter dificuldades. Mas, este cenário também coloca alguns desafios sérios. Um deles é a </w:t>
       </w:r>
       <w:proofErr w:type="spellStart"/>
       <w:r>
         <w:rPr>
           <w:lang w:val="pt-BR"/>
         </w:rPr>
-        <w:t>reflectimos</w:t>
+        <w:t>interpretabilidade</w:t>
       </w:r>
       <w:proofErr w:type="spellEnd"/>
       <w:r>
         <w:rPr>
           <w:lang w:val="pt-BR"/>
         </w:rPr>
-        <w:t xml:space="preserve"> sobre investigações recentes sobre a </w:t>
+        <w:t xml:space="preserve"> de modelos e </w:t>
       </w:r>
       <w:proofErr w:type="spellStart"/>
       <w:r>
         <w:rPr>
           <w:lang w:val="pt-BR"/>
         </w:rPr>
+        <w:t>explicabilidade</w:t>
+      </w:r>
+      <w:proofErr w:type="spellEnd"/>
+      <w:r>
+        <w:rPr>
+          <w:lang w:val="pt-BR"/>
+        </w:rPr>
+        <w:t>, especialmente para modelos complexos não lineares.</w:t>
+      </w:r>
+    </w:p>
+    <w:p>
+      <w:pPr>
+        <w:jc w:val="both"/>
+        <w:rPr>
+          <w:lang w:val="pt-BR"/>
+        </w:rPr>
+      </w:pPr>
+    </w:p>
+    <w:p>
+      <w:pPr>
+        <w:jc w:val="both"/>
+        <w:rPr>
+          <w:lang w:val="pt-BR"/>
+        </w:rPr>
+      </w:pPr>
+      <w:r>
+        <w:rPr>
+          <w:lang w:val="pt-BR"/>
+        </w:rPr>
+        <w:t xml:space="preserve">Em algumas áreas tais como medicina e cuidados de saúde, não abordar tal desafio pode limitar seriamente as hipóteses de adopção, na prática real, de sistemas baseados em computador que dependam de aprendizagem de máquinas e métodos de inteligência computacional para análise de dados. Neste documento, refletimos sobre investigações recentes sobre a </w:t>
+      </w:r>
+      <w:proofErr w:type="spellStart"/>
+      <w:r>
+        <w:rPr>
+          <w:lang w:val="pt-BR"/>
+        </w:rPr>
         <w:t>interpretabilidade</w:t>
       </w:r>
       <w:proofErr w:type="spellEnd"/>
@@ -324,66 +394,117 @@
         <w:rPr>
           <w:lang w:val="pt-BR"/>
         </w:rPr>
-        <w:t>Tal como mencionado na introdução, estamos a assistir a um transição radical e extremamente rápida para os dados dependência nas ciências da vida. Este processo está a colocar muita pressão sobre o desenvolvimento de estratégias inovadoras para gestão de dados biológicos, curadoria e, em última análise, análise.</w:t>
-      </w:r>
-    </w:p>
-    <w:p>
-      <w:pPr>
-        <w:jc w:val="both"/>
-        <w:rPr>
-          <w:lang w:val="pt-BR"/>
-        </w:rPr>
-      </w:pPr>
+        <w:t xml:space="preserve">Tal como mencionado na introdução, estamos a assistir a um transição radical e extremamente rápida para os dados dependência nas ciências da vida. Este processo está a </w:t>
+      </w:r>
       <w:r>
         <w:rPr>
           <w:lang w:val="pt-BR"/>
         </w:rPr>
         <w:lastRenderedPageBreak/>
+        <w:t>colocar muita pressão sobre o desenvolvimento de estratégias inovadoras para gestão de dados biológicos, curadoria e, em última análise, análise.</w:t>
+      </w:r>
+    </w:p>
+    <w:p>
+      <w:pPr>
+        <w:jc w:val="both"/>
+        <w:rPr>
+          <w:lang w:val="pt-BR"/>
+        </w:rPr>
+      </w:pPr>
+      <w:r>
+        <w:rPr>
+          <w:lang w:val="pt-BR"/>
+        </w:rPr>
         <w:t>Estes desafios também foram reconhecidos nos domínios particulares dos cuidados de saúde e da medicina, nos quais podem ter tido comparativamente menos repercussões devido ao facto de, na maioria dos casos, não gerarem dados nas grandes quantidades que se estão a tornar comuns, por exemplo, na bioinformática. Mesmo aqui, porém, a potencial complexidade e heterogeneidade dos dados médicos implica que "'ainda não é possível criar um modelo abrangente capazes de considerar todos os aspectos dos sistemas de cuidados de saúde" [34].</w:t>
       </w:r>
-    </w:p>
-    <w:p>
-      <w:pPr>
-        <w:jc w:val="both"/>
-        <w:rPr>
-          <w:lang w:val="pt-BR"/>
-        </w:rPr>
-      </w:pPr>
-    </w:p>
-    <w:p>
-      <w:pPr>
-        <w:jc w:val="both"/>
-        <w:rPr>
-          <w:lang w:val="pt-BR"/>
-        </w:rPr>
-      </w:pPr>
-    </w:p>
-    <w:p>
-      <w:pPr>
-        <w:jc w:val="both"/>
-        <w:rPr>
-          <w:lang w:val="pt-BR"/>
-        </w:rPr>
-      </w:pPr>
-      <w:r>
-        <w:rPr>
-          <w:lang w:val="pt-BR"/>
-        </w:rPr>
-        <w:t xml:space="preserve">Dada a superabundância deste tipo de informação, a utilização de técnicas mineiras para a extração automatizada do conhecimento pode parecer uma ideia impecável. Tem-se argumentado, no entanto, que, a menos que devidamente concebidos e implementados, estes métodos poderiam levar a uma redução de competências entre os peritos médicos. A pressão exercida sobre os médicos para que façam uso dos EHR numa base rotineira pode também levar a relatórios de conteúdo empobrecido devido a restrições de tempo e a um aumento da dificuldade de encontrar um equilíbrio entre um envolvimento pessoal adequado com os pacientes e o cumprimento das </w:t>
-      </w:r>
-      <w:proofErr w:type="spellStart"/>
-      <w:r>
-        <w:rPr>
-          <w:lang w:val="pt-BR"/>
-        </w:rPr>
-        <w:t>directrizes</w:t>
-      </w:r>
-      <w:proofErr w:type="spellEnd"/>
-      <w:r>
-        <w:rPr>
-          <w:lang w:val="pt-BR"/>
-        </w:rPr>
-        <w:t xml:space="preserve"> de utilização dos EHR [36]. </w:t>
+      <w:r>
+        <w:rPr>
+          <w:lang w:val="pt-BR"/>
+        </w:rPr>
+        <w:t xml:space="preserve"> </w:t>
+      </w:r>
+      <w:r>
+        <w:rPr>
+          <w:lang w:val="pt-BR"/>
+        </w:rPr>
+        <w:fldChar w:fldCharType="begin" w:fldLock="1"/>
+      </w:r>
+      <w:r>
+        <w:rPr>
+          <w:lang w:val="pt-BR"/>
+        </w:rPr>
+        <w:instrText>ADDIN CSL_CITATION {"citationItems":[{"id":"ITEM-1","itemData":{"DOI":"10.31887/dcns.2016.18.3/ssoroushmehr","ISSN":"12948322","PMID":"27757067","abstract":"Health care systems generate a huge volume of different types of data. Due to the complexity and challenges inherent in studying medical information, it is not yet possible to create a comprehensive model capable of considering all the aspects of health care systems. There are different points of view regarding what the most efficient approaches toward utilization of this data would be. In this paper, we describe the potential role of big data approaches in improving health care systems and review the most common challenges facing the utilization of health care big data.","author":[{"dropping-particle":"","family":"Reza Soroushmehr","given":"S. M.","non-dropping-particle":"","parse-names":false,"suffix":""},{"dropping-particle":"","family":"Najarian","given":"Kayvan","non-dropping-particle":"","parse-names":false,"suffix":""}],"container-title":"Dialogues in Clinical Neuroscience","id":"ITEM-1","issue":"3","issued":{"date-parts":[["2016"]]},"page":"339-343","title":"Transforming big data into computational models for personalized medicine and health care","type":"article-journal","volume":"18"},"uris":["http://www.mendeley.com/documents/?uuid=6545a84a-8f23-45e4-8c85-277b33c67c5e"]}],"mendeley":{"formattedCitation":"(Reza Soroushmehr &amp; Najarian, 2016)","plainTextFormattedCitation":"(Reza Soroushmehr &amp; Najarian, 2016)"},"properties":{"noteIndex":0},"schema":"https://github.com/citation-style-language/schema/raw/master/csl-citation.json"}</w:instrText>
+      </w:r>
+      <w:r>
+        <w:rPr>
+          <w:lang w:val="pt-BR"/>
+        </w:rPr>
+        <w:fldChar w:fldCharType="separate"/>
+      </w:r>
+      <w:r>
+        <w:rPr>
+          <w:noProof/>
+          <w:lang w:val="pt-BR"/>
+        </w:rPr>
+        <w:t>(Reza Soroushmehr &amp; Najarian, 2016)</w:t>
+      </w:r>
+      <w:r>
+        <w:rPr>
+          <w:lang w:val="pt-BR"/>
+        </w:rPr>
+        <w:fldChar w:fldCharType="end"/>
+      </w:r>
+    </w:p>
+    <w:p>
+      <w:pPr>
+        <w:jc w:val="both"/>
+        <w:rPr>
+          <w:lang w:val="pt-BR"/>
+        </w:rPr>
+      </w:pPr>
+    </w:p>
+    <w:p>
+      <w:pPr>
+        <w:jc w:val="both"/>
+        <w:rPr>
+          <w:lang w:val="pt-BR"/>
+        </w:rPr>
+      </w:pPr>
+    </w:p>
+    <w:p>
+      <w:pPr>
+        <w:jc w:val="both"/>
+        <w:rPr>
+          <w:lang w:val="pt-BR"/>
+        </w:rPr>
+      </w:pPr>
+      <w:r>
+        <w:rPr>
+          <w:lang w:val="pt-BR"/>
+        </w:rPr>
+        <w:t xml:space="preserve">Dada a superabundância deste tipo de informação, a utilização de técnicas mineiras para a extração automatizada do conhecimento pode parecer uma ideia impecável. Tem-se argumentado, no entanto, que, a menos que devidamente concebidos e implementados, estes métodos poderiam levar a uma redução de competências entre os peritos médicos. </w:t>
+      </w:r>
+    </w:p>
+    <w:p>
+      <w:pPr>
+        <w:jc w:val="both"/>
+        <w:rPr>
+          <w:lang w:val="pt-BR"/>
+        </w:rPr>
+      </w:pPr>
+    </w:p>
+    <w:p>
+      <w:pPr>
+        <w:jc w:val="both"/>
+        <w:rPr>
+          <w:lang w:val="pt-BR"/>
+        </w:rPr>
+      </w:pPr>
+      <w:r>
+        <w:rPr>
+          <w:lang w:val="pt-BR"/>
+        </w:rPr>
+        <w:t xml:space="preserve">A pressão exercida sobre os médicos para que façam uso dos EHR numa base rotineira pode também levar a relatórios de conteúdo empobrecido devido a restrições de tempo e a um aumento da dificuldade de encontrar um equilíbrio entre um envolvimento pessoal adequado com os pacientes e o cumprimento das diretrizes de utilização dos EHR [36]. </w:t>
       </w:r>
     </w:p>
     <w:sectPr>
@@ -1121,7 +1242,7 @@
 </file>
 
 <file path=customXml/itemProps1.xml><?xml version="1.0" encoding="utf-8"?>
-<ds:datastoreItem xmlns:ds="http://schemas.openxmlformats.org/officeDocument/2006/customXml" ds:itemID="{8C1A35D2-F300-874C-8652-60B31B50F3B0}">
+<ds:datastoreItem xmlns:ds="http://schemas.openxmlformats.org/officeDocument/2006/customXml" ds:itemID="{E640DDCD-5F42-BA47-8DDD-F7232F3BAA3A}">
   <ds:schemaRefs>
     <ds:schemaRef ds:uri="http://schemas.openxmlformats.org/officeDocument/2006/bibliography"/>
   </ds:schemaRefs>

</xml_diff>